<commit_message>
Atualizações Finais para a apresentação
Atualizações Finais para a apresentação
</commit_message>
<xml_diff>
--- a/documents/life_cycle/Errata.docx
+++ b/documents/life_cycle/Errata.docx
@@ -67,8 +67,10 @@
         <w:ind w:left="709" w:hanging="709"/>
       </w:pPr>
       <w:r>
-        <w:t>Node.JS</w:t>
+        <w:t>Node.js</w:t>
       </w:r>
+      <w:bookmarkStart w:id="0" w:name="_GoBack"/>
+      <w:bookmarkEnd w:id="0"/>
     </w:p>
     <w:p>
       <w:pPr>
@@ -370,8 +372,6 @@
         </w:rPr>
         <w:t>é</w:t>
       </w:r>
-      <w:bookmarkStart w:id="0" w:name="_GoBack"/>
-      <w:bookmarkEnd w:id="0"/>
       <w:r>
         <w:rPr>
           <w:rFonts w:ascii="Times New Roman" w:eastAsia="MinionPro-Regular" w:hAnsi="Times New Roman"/>
@@ -12102,7 +12102,7 @@
 </file>
 
 <file path=customXml/itemProps1.xml><?xml version="1.0" encoding="utf-8"?>
-<ds:datastoreItem xmlns:ds="http://schemas.openxmlformats.org/officeDocument/2006/customXml" ds:itemID="{C5857485-E5A9-4421-AC68-892FFEB020EA}">
+<ds:datastoreItem xmlns:ds="http://schemas.openxmlformats.org/officeDocument/2006/customXml" ds:itemID="{BAA823AE-13B8-47A4-AA0C-FD2B45AA2DAF}">
   <ds:schemaRefs>
     <ds:schemaRef ds:uri="http://schemas.openxmlformats.org/officeDocument/2006/bibliography"/>
   </ds:schemaRefs>

</xml_diff>